<commit_message>
31/05/2025 - 10:24 - Urso Ivan
</commit_message>
<xml_diff>
--- a/Casos de Uso/CU GEV016, CU GEV017 IVAN URSO.docx
+++ b/Casos de Uso/CU GEV016, CU GEV017 IVAN URSO.docx
@@ -236,14 +236,7 @@
                 <w:b/>
                 <w:bCs/>
               </w:rPr>
-              <w:t xml:space="preserve">        </w:t>
-            </w:r>
-            <w:r>
-              <w:rPr>
-                <w:b/>
-                <w:bCs/>
-              </w:rPr>
-              <w:t>-</w:t>
+              <w:t xml:space="preserve">        -</w:t>
             </w:r>
           </w:p>
         </w:tc>
@@ -274,21 +267,7 @@
                 <w:b/>
                 <w:bCs/>
               </w:rPr>
-              <w:t>:</w:t>
-            </w:r>
-            <w:r>
-              <w:rPr>
-                <w:b/>
-                <w:bCs/>
-              </w:rPr>
-              <w:t xml:space="preserve">        </w:t>
-            </w:r>
-            <w:r>
-              <w:rPr>
-                <w:b/>
-                <w:bCs/>
-              </w:rPr>
-              <w:t>-</w:t>
+              <w:t>:        -</w:t>
             </w:r>
           </w:p>
         </w:tc>
@@ -392,19 +371,7 @@
               <w:spacing w:line="278" w:lineRule="auto"/>
             </w:pPr>
             <w:r>
-              <w:t xml:space="preserve">El gerente </w:t>
-            </w:r>
-            <w:r>
-              <w:t xml:space="preserve">de </w:t>
-            </w:r>
-            <w:r>
-              <w:t>viajes</w:t>
-            </w:r>
-            <w:r>
-              <w:t xml:space="preserve"> </w:t>
-            </w:r>
-            <w:r>
-              <w:t>accede a la opción “Crear Butaca”.</w:t>
+              <w:t>El gerente de viajes accede a la opción “Crear Butaca”.</w:t>
             </w:r>
           </w:p>
           <w:p>
@@ -428,19 +395,7 @@
               <w:spacing w:line="278" w:lineRule="auto"/>
             </w:pPr>
             <w:r>
-              <w:t xml:space="preserve">El gerente </w:t>
-            </w:r>
-            <w:r>
-              <w:t xml:space="preserve">de </w:t>
-            </w:r>
-            <w:r>
-              <w:t>viajes</w:t>
-            </w:r>
-            <w:r>
-              <w:t xml:space="preserve"> </w:t>
-            </w:r>
-            <w:r>
-              <w:t>selecciona el tren donde se agregará la butaca.</w:t>
+              <w:t>El gerente de viajes selecciona el tren donde se agregará la butaca.</w:t>
             </w:r>
           </w:p>
           <w:p>
@@ -452,16 +407,16 @@
               <w:spacing w:line="278" w:lineRule="auto"/>
             </w:pPr>
             <w:r>
-              <w:t xml:space="preserve">El gerente </w:t>
-            </w:r>
-            <w:r>
-              <w:t xml:space="preserve">de </w:t>
-            </w:r>
-            <w:r>
-              <w:t>viajes</w:t>
-            </w:r>
-            <w:r>
-              <w:t xml:space="preserve"> ingresa el numero de butaca y selecciona la clase (turista, Pullman, ejecutivo).</w:t>
+              <w:t>El gerente de viajes</w:t>
+            </w:r>
+            <w:r>
+              <w:t xml:space="preserve"> ingresa el </w:t>
+            </w:r>
+            <w:r>
+              <w:t>número</w:t>
+            </w:r>
+            <w:r>
+              <w:t xml:space="preserve"> de butaca y selecciona la clase (turista, Pullman, ejecutivo).</w:t>
             </w:r>
           </w:p>
           <w:p>
@@ -534,30 +489,22 @@
               <w:t xml:space="preserve">      1a.  </w:t>
             </w:r>
             <w:r>
-              <w:t>El numero de butaca ya existe en entre tren.</w:t>
-            </w:r>
-          </w:p>
-          <w:p>
-            <w:r>
-              <w:rPr>
-                <w:b/>
-                <w:bCs/>
-              </w:rPr>
-              <w:t xml:space="preserve">      </w:t>
-            </w:r>
-            <w:r>
-              <w:rPr>
-                <w:b/>
-                <w:bCs/>
-              </w:rPr>
-              <w:t>4b</w:t>
-            </w:r>
-            <w:r>
-              <w:rPr>
-                <w:b/>
-                <w:bCs/>
-              </w:rPr>
-              <w:t xml:space="preserve">.  </w:t>
+              <w:t xml:space="preserve">El </w:t>
+            </w:r>
+            <w:r>
+              <w:t>número</w:t>
+            </w:r>
+            <w:r>
+              <w:t xml:space="preserve"> de butaca ya existe en entre tren.</w:t>
+            </w:r>
+          </w:p>
+          <w:p>
+            <w:r>
+              <w:rPr>
+                <w:b/>
+                <w:bCs/>
+              </w:rPr>
+              <w:t xml:space="preserve">      4b.  </w:t>
             </w:r>
             <w:r>
               <w:t>El sistema muestra el mensaje “Esta butaca ya está registrada para este tren.”.</w:t>
@@ -569,24 +516,16 @@
                 <w:b/>
                 <w:bCs/>
               </w:rPr>
-              <w:t xml:space="preserve">      </w:t>
-            </w:r>
-            <w:r>
-              <w:rPr>
-                <w:b/>
-                <w:bCs/>
-              </w:rPr>
-              <w:t>4c</w:t>
-            </w:r>
-            <w:r>
-              <w:rPr>
-                <w:b/>
-                <w:bCs/>
-              </w:rPr>
-              <w:t xml:space="preserve">.  </w:t>
-            </w:r>
-            <w:r>
-              <w:t>El gerente de viajes ingresa un nuevo numero o cancela la operación.</w:t>
+              <w:t xml:space="preserve">      4c.  </w:t>
+            </w:r>
+            <w:r>
+              <w:t xml:space="preserve">El gerente de viajes ingresa un nuevo </w:t>
+            </w:r>
+            <w:r>
+              <w:t>número</w:t>
+            </w:r>
+            <w:r>
+              <w:t xml:space="preserve"> o cancela la operación.</w:t>
             </w:r>
           </w:p>
           <w:p>
@@ -800,13 +739,7 @@
               <w:spacing w:line="278" w:lineRule="auto"/>
             </w:pPr>
             <w:r>
-              <w:t xml:space="preserve">El gerente </w:t>
-            </w:r>
-            <w:r>
-              <w:t xml:space="preserve">de viajes </w:t>
-            </w:r>
-            <w:r>
-              <w:t>debe estar logueado en el sistema.</w:t>
+              <w:t>El gerente de viajes debe estar logueado en el sistema.</w:t>
             </w:r>
           </w:p>
           <w:p>
@@ -915,10 +848,7 @@
               <w:t xml:space="preserve">Disparador: </w:t>
             </w:r>
             <w:r>
-              <w:t xml:space="preserve">El gerente </w:t>
-            </w:r>
-            <w:r>
-              <w:t>de viajes</w:t>
+              <w:t>El gerente de viajes</w:t>
             </w:r>
             <w:r>
               <w:t xml:space="preserve"> selecciona la opción “Modificar butaca” desde el menú de gestión de trenes.</w:t>
@@ -994,10 +924,7 @@
               </w:numPr>
             </w:pPr>
             <w:r>
-              <w:t xml:space="preserve">El gerente </w:t>
-            </w:r>
-            <w:r>
-              <w:t>de viajes</w:t>
+              <w:t>El gerente de viajes</w:t>
             </w:r>
             <w:r>
               <w:t xml:space="preserve"> accede a la opción “Modificar Butaca”.</w:t>
@@ -1024,13 +951,7 @@
               </w:numPr>
             </w:pPr>
             <w:r>
-              <w:t xml:space="preserve">El gerente </w:t>
-            </w:r>
-            <w:r>
-              <w:t>de viajes</w:t>
-            </w:r>
-            <w:r>
-              <w:t xml:space="preserve"> selecciona la butaca que desea modificar.</w:t>
+              <w:t>El gerente de viajes selecciona la butaca que desea modificar.</w:t>
             </w:r>
           </w:p>
           <w:p>
@@ -1054,13 +975,7 @@
               </w:numPr>
             </w:pPr>
             <w:r>
-              <w:t xml:space="preserve">El gerente </w:t>
-            </w:r>
-            <w:r>
-              <w:t>de viajes</w:t>
-            </w:r>
-            <w:r>
-              <w:t xml:space="preserve"> edita los campos necesarios (Numero, Clase, Estado)</w:t>
+              <w:t>El gerente de viajes edita los campos necesarios (Numero, Clase, Estado)</w:t>
             </w:r>
           </w:p>
           <w:p>
@@ -1072,13 +987,7 @@
               </w:numPr>
             </w:pPr>
             <w:r>
-              <w:t xml:space="preserve">El gerente </w:t>
-            </w:r>
-            <w:r>
-              <w:t>de viajes</w:t>
-            </w:r>
-            <w:r>
-              <w:t xml:space="preserve"> confirma los cambios.</w:t>
+              <w:t>El gerente de viajes confirma los cambios.</w:t>
             </w:r>
           </w:p>
           <w:p>
@@ -1147,7 +1056,13 @@
               <w:t>El</w:t>
             </w:r>
             <w:r>
-              <w:t xml:space="preserve"> nuevo numero de butaca ya existe en ese tren.</w:t>
+              <w:t xml:space="preserve"> nuevo </w:t>
+            </w:r>
+            <w:r>
+              <w:t>número</w:t>
+            </w:r>
+            <w:r>
+              <w:t xml:space="preserve"> de butaca ya existe en ese tren.</w:t>
             </w:r>
           </w:p>
           <w:p>
@@ -1173,7 +1088,13 @@
               <w:t>El</w:t>
             </w:r>
             <w:r>
-              <w:t xml:space="preserve"> sistema muestra “Ese número de butaca ya está en uso para ese tren,”.</w:t>
+              <w:t xml:space="preserve"> sistema muestra “Ese número de butaca ya está en uso para ese tren</w:t>
+            </w:r>
+            <w:r>
+              <w:t>.</w:t>
+            </w:r>
+            <w:r>
+              <w:t>”.</w:t>
             </w:r>
           </w:p>
           <w:p>
@@ -1199,13 +1120,13 @@
               <w:t>El</w:t>
             </w:r>
             <w:r>
-              <w:t xml:space="preserve"> gerente </w:t>
-            </w:r>
-            <w:r>
-              <w:t>de viajes</w:t>
-            </w:r>
-            <w:r>
-              <w:t xml:space="preserve"> ingresa otro numero o cancela la operación.</w:t>
+              <w:t xml:space="preserve"> gerente de viajes ingresa otro </w:t>
+            </w:r>
+            <w:r>
+              <w:t>número</w:t>
+            </w:r>
+            <w:r>
+              <w:t xml:space="preserve"> o cancela la operación.</w:t>
             </w:r>
           </w:p>
         </w:tc>
@@ -1577,15 +1498,6 @@
   </w:abstractNum>
   <w:num w:numId="1" w16cid:durableId="1285959770">
     <w:abstractNumId w:val="0"/>
-    <w:lvlOverride w:ilvl="0"/>
-    <w:lvlOverride w:ilvl="1"/>
-    <w:lvlOverride w:ilvl="2"/>
-    <w:lvlOverride w:ilvl="3"/>
-    <w:lvlOverride w:ilvl="4"/>
-    <w:lvlOverride w:ilvl="5"/>
-    <w:lvlOverride w:ilvl="6"/>
-    <w:lvlOverride w:ilvl="7"/>
-    <w:lvlOverride w:ilvl="8"/>
   </w:num>
   <w:num w:numId="2" w16cid:durableId="436022726">
     <w:abstractNumId w:val="2"/>
@@ -2230,6 +2142,7 @@
   <w:style w:type="character" w:default="1" w:styleId="DefaultParagraphFont">
     <w:name w:val="Default Paragraph Font"/>
     <w:uiPriority w:val="1"/>
+    <w:semiHidden/>
     <w:unhideWhenUsed/>
   </w:style>
   <w:style w:type="table" w:default="1" w:styleId="TableNormal">

</xml_diff>